<commit_message>
hoan thanh bai cho chinh sua
</commit_message>
<xml_diff>
--- a/Baitapgit.docx
+++ b/Baitapgit.docx
@@ -2813,6 +2813,7 @@
       <w:r>
         <w:rPr>
           <w:rFonts w:ascii="Times New Roman" w:hAnsi="Times New Roman" w:cs="Times New Roman"/>
+          <w:noProof/>
           <w:sz w:val="26"/>
           <w:szCs w:val="26"/>
         </w:rPr>
@@ -3425,6 +3426,54 @@
           <w:szCs w:val="26"/>
         </w:rPr>
         <w:t>R</w:t>
+      </w:r>
+    </w:p>
+    <w:p>
+      <w:pPr>
+        <w:ind w:left="360"/>
+        <w:rPr>
+          <w:rFonts w:ascii="Times New Roman" w:hAnsi="Times New Roman" w:cs="Times New Roman"/>
+          <w:sz w:val="26"/>
+          <w:szCs w:val="26"/>
+        </w:rPr>
+      </w:pPr>
+      <w:r>
+        <w:lastRenderedPageBreak/>
+        <w:drawing>
+          <wp:inline distT="0" distB="0" distL="0" distR="0" wp14:anchorId="476F31C2" wp14:editId="50CD39A6">
+            <wp:extent cx="5943600" cy="2587625"/>
+            <wp:effectExtent l="0" t="0" r="0" b="3175"/>
+            <wp:docPr id="1005176471" name="Picture 1" descr="A screenshot of a chat&#10;&#10;Description automatically generated"/>
+            <wp:cNvGraphicFramePr>
+              <a:graphicFrameLocks xmlns:a="http://schemas.openxmlformats.org/drawingml/2006/main" noChangeAspect="1"/>
+            </wp:cNvGraphicFramePr>
+            <a:graphic xmlns:a="http://schemas.openxmlformats.org/drawingml/2006/main">
+              <a:graphicData uri="http://schemas.openxmlformats.org/drawingml/2006/picture">
+                <pic:pic xmlns:pic="http://schemas.openxmlformats.org/drawingml/2006/picture">
+                  <pic:nvPicPr>
+                    <pic:cNvPr id="1005176471" name="Picture 1" descr="A screenshot of a chat&#10;&#10;Description automatically generated"/>
+                    <pic:cNvPicPr/>
+                  </pic:nvPicPr>
+                  <pic:blipFill>
+                    <a:blip r:embed="rId13"/>
+                    <a:stretch>
+                      <a:fillRect/>
+                    </a:stretch>
+                  </pic:blipFill>
+                  <pic:spPr>
+                    <a:xfrm>
+                      <a:off x="0" y="0"/>
+                      <a:ext cx="5943600" cy="2587625"/>
+                    </a:xfrm>
+                    <a:prstGeom prst="rect">
+                      <a:avLst/>
+                    </a:prstGeom>
+                  </pic:spPr>
+                </pic:pic>
+              </a:graphicData>
+            </a:graphic>
+          </wp:inline>
+        </w:drawing>
       </w:r>
     </w:p>
     <w:p>

</xml_diff>